<commit_message>
Added additional fields to approval request email.
</commit_message>
<xml_diff>
--- a/BryanA-DevelopmentsApp/Objects/ReportLayouts/SalesOrderApprovalNote.docx
+++ b/BryanA-DevelopmentsApp/Objects/ReportLayouts/SalesOrderApprovalNote.docx
@@ -550,14 +550,14 @@
                   <w:sz w:val="20"/>
                   <w:szCs w:val="20"/>
                 </w:rPr>
+                <w:alias w:val="#Nav: /SalesHeader/PaymentTermsCode"/>
+                <w:tag w:val="#Nav: BA Sales Order Approval Note./50091"/>
                 <w:id w:val="538477552"/>
                 <w:placeholder>
                   <w:docPart w:val="DefaultPlaceholder_-1854013440"/>
                 </w:placeholder>
                 <w:dataBinding w:prefixMappings="xmlns:ns0='urn:microsoft-dynamics-nav/reports/BA Sales Order Approval Note./50091/'" w:xpath="/ns0:NavWordReportXmlPart[1]/ns0:SalesHeader[1]/ns0:PaymentTermsCode[1]" w:storeItemID="{831D8D4C-011D-4128-905D-DD73EC30454A}"/>
                 <w:text/>
-                <w:alias w:val="#Nav: /SalesHeader/PaymentTermsCode"/>
-                <w:tag w:val="#Nav: BA Sales Order Approval Note./50091"/>
               </w:sdtPr>
               <w:sdtContent>
                 <w:proofErr w:type="spellStart"/>
@@ -624,14 +624,14 @@
                   <w:sz w:val="20"/>
                   <w:szCs w:val="20"/>
                 </w:rPr>
+                <w:alias w:val="#Nav: /SalesHeader/ApprovalGroup"/>
+                <w:tag w:val="#Nav: BA Sales Order Approval Note./50091"/>
                 <w:id w:val="2039073422"/>
                 <w:placeholder>
                   <w:docPart w:val="DefaultPlaceholder_-1854013440"/>
                 </w:placeholder>
                 <w:dataBinding w:prefixMappings="xmlns:ns0='urn:microsoft-dynamics-nav/reports/BA Sales Order Approval Note./50091/'" w:xpath="/ns0:NavWordReportXmlPart[1]/ns0:SalesHeader[1]/ns0:ApprovalGroup[1]" w:storeItemID="{831D8D4C-011D-4128-905D-DD73EC30454A}"/>
                 <w:text/>
-                <w:alias w:val="#Nav: /SalesHeader/ApprovalGroup"/>
-                <w:tag w:val="#Nav: BA Sales Order Approval Note./50091"/>
               </w:sdtPr>
               <w:sdtContent>
                 <w:proofErr w:type="spellStart"/>
@@ -689,6 +689,154 @@
                 <w:sz w:val="20"/>
                 <w:szCs w:val="20"/>
               </w:rPr>
+              <w:t xml:space="preserve">Approval Count: </w:t>
+            </w:r>
+            <w:sdt>
+              <w:sdtPr>
+                <w:rPr>
+                  <w:rFonts w:ascii="Segoe UI" w:hAnsi="Segoe UI" w:cs="Segoe UI"/>
+                  <w:sz w:val="20"/>
+                  <w:szCs w:val="20"/>
+                </w:rPr>
+                <w:id w:val="747311986"/>
+                <w:placeholder>
+                  <w:docPart w:val="DefaultPlaceholder_-1854013440"/>
+                </w:placeholder>
+                <w:dataBinding w:prefixMappings="xmlns:ns0='urn:microsoft-dynamics-nav/reports/BA Sales Order Approval Note./50091/'" w:xpath="/ns0:NavWordReportXmlPart[1]/ns0:SalesHeader[1]/ns0:ApprovalCount[1]" w:storeItemID="{831D8D4C-011D-4128-905D-DD73EC30454A}"/>
+                <w:text/>
+                <w:alias w:val="#Nav: /SalesHeader/ApprovalCount"/>
+                <w:tag w:val="#Nav: BA Sales Order Approval Note./50091"/>
+              </w:sdtPr>
+              <w:sdtContent>
+                <w:proofErr w:type="spellStart"/>
+                <w:r>
+                  <w:rPr>
+                    <w:rFonts w:ascii="Segoe UI" w:hAnsi="Segoe UI" w:cs="Segoe UI"/>
+                    <w:sz w:val="20"/>
+                    <w:szCs w:val="20"/>
+                  </w:rPr>
+                  <w:t>ApprovalCount</w:t>
+                </w:r>
+                <w:proofErr w:type="spellEnd"/>
+              </w:sdtContent>
+            </w:sdt>
+          </w:p>
+        </w:tc>
+        <w:tc>
+          <w:tcPr>
+            <w:tcW w:w="4814" w:type="dxa"/>
+            <w:vAlign w:val="center"/>
+          </w:tcPr>
+          <w:p>
+            <w:pPr>
+              <w:spacing w:line="200" w:lineRule="exact"/>
+              <w:rPr>
+                <w:rFonts w:ascii="Segoe UI" w:hAnsi="Segoe UI" w:cs="Segoe UI"/>
+                <w:sz w:val="20"/>
+                <w:szCs w:val="20"/>
+              </w:rPr>
+            </w:pPr>
+          </w:p>
+        </w:tc>
+      </w:tr>
+      <w:tr>
+        <w:trPr>
+          <w:trHeight w:val="288"/>
+        </w:trPr>
+        <w:tc>
+          <w:tcPr>
+            <w:tcW w:w="4814" w:type="dxa"/>
+            <w:vAlign w:val="center"/>
+          </w:tcPr>
+          <w:p>
+            <w:pPr>
+              <w:spacing w:line="200" w:lineRule="exact"/>
+              <w:rPr>
+                <w:rFonts w:ascii="Segoe UI" w:hAnsi="Segoe UI" w:cs="Segoe UI"/>
+                <w:sz w:val="20"/>
+                <w:szCs w:val="20"/>
+              </w:rPr>
+            </w:pPr>
+            <w:r>
+              <w:rPr>
+                <w:rFonts w:ascii="Segoe UI" w:hAnsi="Segoe UI" w:cs="Segoe UI"/>
+                <w:sz w:val="20"/>
+                <w:szCs w:val="20"/>
+              </w:rPr>
+              <w:t xml:space="preserve">Last Approval Amount: </w:t>
+            </w:r>
+            <w:sdt>
+              <w:sdtPr>
+                <w:rPr>
+                  <w:rFonts w:ascii="Segoe UI" w:hAnsi="Segoe UI" w:cs="Segoe UI"/>
+                  <w:sz w:val="20"/>
+                  <w:szCs w:val="20"/>
+                </w:rPr>
+                <w:id w:val="-950017121"/>
+                <w:placeholder>
+                  <w:docPart w:val="DefaultPlaceholder_-1854013440"/>
+                </w:placeholder>
+                <w:dataBinding w:prefixMappings="xmlns:ns0='urn:microsoft-dynamics-nav/reports/BA Sales Order Approval Note./50091/'" w:xpath="/ns0:NavWordReportXmlPart[1]/ns0:SalesHeader[1]/ns0:LastApprovalAmount[1]" w:storeItemID="{831D8D4C-011D-4128-905D-DD73EC30454A}"/>
+                <w:text/>
+                <w:alias w:val="#Nav: /SalesHeader/LastApprovalAmount"/>
+                <w:tag w:val="#Nav: BA Sales Order Approval Note./50091"/>
+              </w:sdtPr>
+              <w:sdtContent>
+                <w:proofErr w:type="spellStart"/>
+                <w:r>
+                  <w:rPr>
+                    <w:rFonts w:ascii="Segoe UI" w:hAnsi="Segoe UI" w:cs="Segoe UI"/>
+                    <w:sz w:val="20"/>
+                    <w:szCs w:val="20"/>
+                  </w:rPr>
+                  <w:t>LastApprovalAmount</w:t>
+                </w:r>
+                <w:proofErr w:type="spellEnd"/>
+              </w:sdtContent>
+            </w:sdt>
+          </w:p>
+        </w:tc>
+        <w:tc>
+          <w:tcPr>
+            <w:tcW w:w="4814" w:type="dxa"/>
+            <w:vAlign w:val="center"/>
+          </w:tcPr>
+          <w:p>
+            <w:pPr>
+              <w:spacing w:line="200" w:lineRule="exact"/>
+              <w:rPr>
+                <w:rFonts w:ascii="Segoe UI" w:hAnsi="Segoe UI" w:cs="Segoe UI"/>
+                <w:sz w:val="20"/>
+                <w:szCs w:val="20"/>
+              </w:rPr>
+            </w:pPr>
+          </w:p>
+        </w:tc>
+      </w:tr>
+      <w:tr>
+        <w:trPr>
+          <w:trHeight w:val="288"/>
+        </w:trPr>
+        <w:tc>
+          <w:tcPr>
+            <w:tcW w:w="4814" w:type="dxa"/>
+            <w:vAlign w:val="center"/>
+          </w:tcPr>
+          <w:p>
+            <w:pPr>
+              <w:spacing w:line="200" w:lineRule="exact"/>
+              <w:rPr>
+                <w:rFonts w:ascii="Segoe UI" w:hAnsi="Segoe UI" w:cs="Segoe UI"/>
+                <w:sz w:val="20"/>
+                <w:szCs w:val="20"/>
+              </w:rPr>
+            </w:pPr>
+            <w:r>
+              <w:rPr>
+                <w:rFonts w:ascii="Segoe UI" w:hAnsi="Segoe UI" w:cs="Segoe UI"/>
+                <w:sz w:val="20"/>
+                <w:szCs w:val="20"/>
+              </w:rPr>
               <w:t xml:space="preserve">Credit Limit: </w:t>
             </w:r>
             <w:sdt>
@@ -698,14 +846,14 @@
                   <w:sz w:val="20"/>
                   <w:szCs w:val="20"/>
                 </w:rPr>
+                <w:alias w:val="#Nav: /SalesHeader/CreditLimit"/>
+                <w:tag w:val="#Nav: BA Sales Order Approval Note./50091"/>
                 <w:id w:val="1337804934"/>
                 <w:placeholder>
                   <w:docPart w:val="DefaultPlaceholder_-1854013440"/>
                 </w:placeholder>
                 <w:dataBinding w:prefixMappings="xmlns:ns0='urn:microsoft-dynamics-nav/reports/BA Sales Order Approval Note./50091/'" w:xpath="/ns0:NavWordReportXmlPart[1]/ns0:SalesHeader[1]/ns0:CreditLimit[1]" w:storeItemID="{831D8D4C-011D-4128-905D-DD73EC30454A}"/>
                 <w:text/>
-                <w:alias w:val="#Nav: /SalesHeader/CreditLimit"/>
-                <w:tag w:val="#Nav: BA Sales Order Approval Note./50091"/>
               </w:sdtPr>
               <w:sdtContent>
                 <w:proofErr w:type="spellStart"/>
@@ -772,14 +920,14 @@
                   <w:sz w:val="20"/>
                   <w:szCs w:val="20"/>
                 </w:rPr>
+                <w:alias w:val="#Nav: /SalesHeader/Balance"/>
+                <w:tag w:val="#Nav: BA Sales Order Approval Note./50091"/>
                 <w:id w:val="-1327976291"/>
                 <w:placeholder>
                   <w:docPart w:val="DefaultPlaceholder_-1854013440"/>
                 </w:placeholder>
                 <w:dataBinding w:prefixMappings="xmlns:ns0='urn:microsoft-dynamics-nav/reports/BA Sales Order Approval Note./50091/'" w:xpath="/ns0:NavWordReportXmlPart[1]/ns0:SalesHeader[1]/ns0:Balance[1]" w:storeItemID="{831D8D4C-011D-4128-905D-DD73EC30454A}"/>
                 <w:text/>
-                <w:alias w:val="#Nav: /SalesHeader/Balance"/>
-                <w:tag w:val="#Nav: BA Sales Order Approval Note./50091"/>
               </w:sdtPr>
               <w:sdtContent>
                 <w:r>
@@ -1562,6 +1710,7 @@
     <w:rsid w:val="006B7A00"/>
     <w:rsid w:val="006C5A3D"/>
     <w:rsid w:val="00790C7D"/>
+    <w:rsid w:val="00800D23"/>
     <w:rsid w:val="00856438"/>
     <w:rsid w:val="008621FF"/>
     <w:rsid w:val="008B64C8"/>
@@ -1574,6 +1723,7 @@
     <w:rsid w:val="00C160C7"/>
     <w:rsid w:val="00CB6CB7"/>
     <w:rsid w:val="00D92400"/>
+    <w:rsid w:val="00DA13CB"/>
     <w:rsid w:val="00DF29AF"/>
     <w:rsid w:val="00E26F24"/>
     <w:rsid w:val="00E53C36"/>
@@ -2375,6 +2525,8 @@
  
          < A p p r o v a l A c t i o n > A p p r o v a l A c t i o n < / A p p r o v a l A c t i o n >   
+         < A p p r o v a l C o u n t > A p p r o v a l C o u n t < / A p p r o v a l C o u n t > + 
          < A p p r o v a l G r o u p > A p p r o v a l G r o u p < / A p p r o v a l G r o u p >   
          < B a l a n c e > B a l a n c e < / B a l a n c e > @@ -2386,6 +2538,8 @@
          < C u s t o m e r N a m e > C u s t o m e r N a m e < / C u s t o m e r N a m e >   
          < C u s t o m e r N o > C u s t o m e r N o < / C u s t o m e r N o > + 
+         < L a s t A p p r o v a l A m o u n t > L a s t A p p r o v a l A m o u n t < / L a s t A p p r o v a l A m o u n t >   
          < N o > N o < / N o >   

</xml_diff>